<commit_message>
FIX LAN MEM CUOI
</commit_message>
<xml_diff>
--- a/BTChung.docx
+++ b/BTChung.docx
@@ -171,13 +171,56 @@
         </w:drawing>
       </w:r>
     </w:p>
-    <w:p/>
     <w:p>
       <w:r>
         <w:rPr>
           <w:noProof/>
         </w:rPr>
         <w:lastRenderedPageBreak/>
+        <w:drawing>
+          <wp:inline distT="0" distB="0" distL="0" distR="0" wp14:anchorId="393A62CD" wp14:editId="710C3DCE">
+            <wp:extent cx="5943600" cy="2755900"/>
+            <wp:effectExtent l="0" t="0" r="0" b="6350"/>
+            <wp:docPr id="11" name="Picture 11"/>
+            <wp:cNvGraphicFramePr>
+              <a:graphicFrameLocks xmlns:a="http://schemas.openxmlformats.org/drawingml/2006/main" noChangeAspect="1"/>
+            </wp:cNvGraphicFramePr>
+            <a:graphic xmlns:a="http://schemas.openxmlformats.org/drawingml/2006/main">
+              <a:graphicData uri="http://schemas.openxmlformats.org/drawingml/2006/picture">
+                <pic:pic xmlns:pic="http://schemas.openxmlformats.org/drawingml/2006/picture">
+                  <pic:nvPicPr>
+                    <pic:cNvPr id="0" name=""/>
+                    <pic:cNvPicPr/>
+                  </pic:nvPicPr>
+                  <pic:blipFill>
+                    <a:blip r:embed="rId9"/>
+                    <a:stretch>
+                      <a:fillRect/>
+                    </a:stretch>
+                  </pic:blipFill>
+                  <pic:spPr>
+                    <a:xfrm>
+                      <a:off x="0" y="0"/>
+                      <a:ext cx="5943600" cy="2755900"/>
+                    </a:xfrm>
+                    <a:prstGeom prst="rect">
+                      <a:avLst/>
+                    </a:prstGeom>
+                  </pic:spPr>
+                </pic:pic>
+              </a:graphicData>
+            </a:graphic>
+          </wp:inline>
+        </w:drawing>
+      </w:r>
+      <w:bookmarkStart w:id="0" w:name="_GoBack"/>
+      <w:bookmarkEnd w:id="0"/>
+    </w:p>
+    <w:p>
+      <w:r>
+        <w:rPr>
+          <w:noProof/>
+        </w:rPr>
         <w:drawing>
           <wp:inline distT="0" distB="0" distL="0" distR="0" wp14:anchorId="031D6D02" wp14:editId="4C51CAB5">
             <wp:extent cx="5943600" cy="2527300"/>
@@ -194,7 +237,7 @@
                     <pic:cNvPicPr/>
                   </pic:nvPicPr>
                   <pic:blipFill>
-                    <a:blip r:embed="rId9"/>
+                    <a:blip r:embed="rId10"/>
                     <a:stretch>
                       <a:fillRect/>
                     </a:stretch>
@@ -220,6 +263,7 @@
         <w:rPr>
           <w:noProof/>
         </w:rPr>
+        <w:lastRenderedPageBreak/>
         <w:drawing>
           <wp:inline distT="0" distB="0" distL="0" distR="0" wp14:anchorId="2D3DBC78" wp14:editId="23823467">
             <wp:extent cx="5943600" cy="2493645"/>
@@ -236,7 +280,7 @@
                     <pic:cNvPicPr/>
                   </pic:nvPicPr>
                   <pic:blipFill>
-                    <a:blip r:embed="rId10"/>
+                    <a:blip r:embed="rId11"/>
                     <a:stretch>
                       <a:fillRect/>
                     </a:stretch>
@@ -276,7 +320,7 @@
                     <pic:cNvPicPr/>
                   </pic:nvPicPr>
                   <pic:blipFill>
-                    <a:blip r:embed="rId11"/>
+                    <a:blip r:embed="rId12"/>
                     <a:stretch>
                       <a:fillRect/>
                     </a:stretch>
@@ -319,7 +363,7 @@
                     <pic:cNvPicPr/>
                   </pic:nvPicPr>
                   <pic:blipFill>
-                    <a:blip r:embed="rId12"/>
+                    <a:blip r:embed="rId13"/>
                     <a:stretch>
                       <a:fillRect/>
                     </a:stretch>
@@ -339,7 +383,6 @@
           </wp:inline>
         </w:drawing>
       </w:r>
-      <w:bookmarkStart w:id="0" w:name="_GoBack"/>
       <w:r>
         <w:rPr>
           <w:noProof/>
@@ -360,7 +403,7 @@
                     <pic:cNvPicPr/>
                   </pic:nvPicPr>
                   <pic:blipFill>
-                    <a:blip r:embed="rId13"/>
+                    <a:blip r:embed="rId14"/>
                     <a:stretch>
                       <a:fillRect/>
                     </a:stretch>
@@ -380,7 +423,6 @@
           </wp:inline>
         </w:drawing>
       </w:r>
-      <w:bookmarkEnd w:id="0"/>
       <w:r>
         <w:rPr>
           <w:noProof/>
@@ -402,7 +444,7 @@
                     <pic:cNvPicPr/>
                   </pic:nvPicPr>
                   <pic:blipFill>
-                    <a:blip r:embed="rId14"/>
+                    <a:blip r:embed="rId15"/>
                     <a:stretch>
                       <a:fillRect/>
                     </a:stretch>

</xml_diff>

<commit_message>
merce thành công nhe
</commit_message>
<xml_diff>
--- a/BTChung.docx
+++ b/BTChung.docx
@@ -171,56 +171,13 @@
         </w:drawing>
       </w:r>
     </w:p>
+    <w:p/>
     <w:p>
       <w:r>
         <w:rPr>
           <w:noProof/>
         </w:rPr>
         <w:lastRenderedPageBreak/>
-        <w:drawing>
-          <wp:inline distT="0" distB="0" distL="0" distR="0" wp14:anchorId="393A62CD" wp14:editId="710C3DCE">
-            <wp:extent cx="5943600" cy="2755900"/>
-            <wp:effectExtent l="0" t="0" r="0" b="6350"/>
-            <wp:docPr id="11" name="Picture 11"/>
-            <wp:cNvGraphicFramePr>
-              <a:graphicFrameLocks xmlns:a="http://schemas.openxmlformats.org/drawingml/2006/main" noChangeAspect="1"/>
-            </wp:cNvGraphicFramePr>
-            <a:graphic xmlns:a="http://schemas.openxmlformats.org/drawingml/2006/main">
-              <a:graphicData uri="http://schemas.openxmlformats.org/drawingml/2006/picture">
-                <pic:pic xmlns:pic="http://schemas.openxmlformats.org/drawingml/2006/picture">
-                  <pic:nvPicPr>
-                    <pic:cNvPr id="0" name=""/>
-                    <pic:cNvPicPr/>
-                  </pic:nvPicPr>
-                  <pic:blipFill>
-                    <a:blip r:embed="rId9"/>
-                    <a:stretch>
-                      <a:fillRect/>
-                    </a:stretch>
-                  </pic:blipFill>
-                  <pic:spPr>
-                    <a:xfrm>
-                      <a:off x="0" y="0"/>
-                      <a:ext cx="5943600" cy="2755900"/>
-                    </a:xfrm>
-                    <a:prstGeom prst="rect">
-                      <a:avLst/>
-                    </a:prstGeom>
-                  </pic:spPr>
-                </pic:pic>
-              </a:graphicData>
-            </a:graphic>
-          </wp:inline>
-        </w:drawing>
-      </w:r>
-      <w:bookmarkStart w:id="0" w:name="_GoBack"/>
-      <w:bookmarkEnd w:id="0"/>
-    </w:p>
-    <w:p>
-      <w:r>
-        <w:rPr>
-          <w:noProof/>
-        </w:rPr>
         <w:drawing>
           <wp:inline distT="0" distB="0" distL="0" distR="0" wp14:anchorId="031D6D02" wp14:editId="4C51CAB5">
             <wp:extent cx="5943600" cy="2527300"/>
@@ -237,7 +194,7 @@
                     <pic:cNvPicPr/>
                   </pic:nvPicPr>
                   <pic:blipFill>
-                    <a:blip r:embed="rId10"/>
+                    <a:blip r:embed="rId9"/>
                     <a:stretch>
                       <a:fillRect/>
                     </a:stretch>
@@ -263,7 +220,6 @@
         <w:rPr>
           <w:noProof/>
         </w:rPr>
-        <w:lastRenderedPageBreak/>
         <w:drawing>
           <wp:inline distT="0" distB="0" distL="0" distR="0" wp14:anchorId="2D3DBC78" wp14:editId="23823467">
             <wp:extent cx="5943600" cy="2493645"/>
@@ -280,7 +236,7 @@
                     <pic:cNvPicPr/>
                   </pic:nvPicPr>
                   <pic:blipFill>
-                    <a:blip r:embed="rId11"/>
+                    <a:blip r:embed="rId10"/>
                     <a:stretch>
                       <a:fillRect/>
                     </a:stretch>
@@ -300,6 +256,8 @@
           </wp:inline>
         </w:drawing>
       </w:r>
+      <w:bookmarkStart w:id="0" w:name="_GoBack"/>
+      <w:bookmarkEnd w:id="0"/>
       <w:r>
         <w:rPr>
           <w:noProof/>
@@ -320,7 +278,7 @@
                     <pic:cNvPicPr/>
                   </pic:nvPicPr>
                   <pic:blipFill>
-                    <a:blip r:embed="rId12"/>
+                    <a:blip r:embed="rId11"/>
                     <a:stretch>
                       <a:fillRect/>
                     </a:stretch>
@@ -363,7 +321,7 @@
                     <pic:cNvPicPr/>
                   </pic:nvPicPr>
                   <pic:blipFill>
-                    <a:blip r:embed="rId13"/>
+                    <a:blip r:embed="rId12"/>
                     <a:stretch>
                       <a:fillRect/>
                     </a:stretch>
@@ -388,48 +346,7 @@
           <w:noProof/>
         </w:rPr>
         <w:drawing>
-          <wp:inline distT="0" distB="0" distL="0" distR="0" wp14:anchorId="2EA4F45E" wp14:editId="66D265F1">
-            <wp:extent cx="5943600" cy="1812290"/>
-            <wp:effectExtent l="0" t="0" r="0" b="0"/>
-            <wp:docPr id="10" name="Picture 10"/>
-            <wp:cNvGraphicFramePr>
-              <a:graphicFrameLocks xmlns:a="http://schemas.openxmlformats.org/drawingml/2006/main" noChangeAspect="1"/>
-            </wp:cNvGraphicFramePr>
-            <a:graphic xmlns:a="http://schemas.openxmlformats.org/drawingml/2006/main">
-              <a:graphicData uri="http://schemas.openxmlformats.org/drawingml/2006/picture">
-                <pic:pic xmlns:pic="http://schemas.openxmlformats.org/drawingml/2006/picture">
-                  <pic:nvPicPr>
-                    <pic:cNvPr id="0" name=""/>
-                    <pic:cNvPicPr/>
-                  </pic:nvPicPr>
-                  <pic:blipFill>
-                    <a:blip r:embed="rId14"/>
-                    <a:stretch>
-                      <a:fillRect/>
-                    </a:stretch>
-                  </pic:blipFill>
-                  <pic:spPr>
-                    <a:xfrm>
-                      <a:off x="0" y="0"/>
-                      <a:ext cx="5943600" cy="1812290"/>
-                    </a:xfrm>
-                    <a:prstGeom prst="rect">
-                      <a:avLst/>
-                    </a:prstGeom>
-                  </pic:spPr>
-                </pic:pic>
-              </a:graphicData>
-            </a:graphic>
-          </wp:inline>
-        </w:drawing>
-      </w:r>
-      <w:r>
-        <w:rPr>
-          <w:noProof/>
-        </w:rPr>
-        <w:lastRenderedPageBreak/>
-        <w:drawing>
-          <wp:inline distT="0" distB="0" distL="0" distR="0" wp14:anchorId="1678F6AA" wp14:editId="399B87F0">
+          <wp:inline distT="0" distB="0" distL="0" distR="0" wp14:anchorId="4EF34908" wp14:editId="664595DD">
             <wp:extent cx="5943600" cy="4513580"/>
             <wp:effectExtent l="0" t="0" r="0" b="1270"/>
             <wp:docPr id="4" name="Picture 4"/>
@@ -444,7 +361,7 @@
                     <pic:cNvPicPr/>
                   </pic:nvPicPr>
                   <pic:blipFill>
-                    <a:blip r:embed="rId15"/>
+                    <a:blip r:embed="rId13"/>
                     <a:stretch>
                       <a:fillRect/>
                     </a:stretch>

</xml_diff>

<commit_message>
fix lan cuoi branches/lethanh/add.txt
</commit_message>
<xml_diff>
--- a/BTChung.docx
+++ b/BTChung.docx
@@ -134,8 +134,49 @@
         <w:rPr>
           <w:noProof/>
         </w:rPr>
+        <w:lastRenderedPageBreak/>
         <w:drawing>
-          <wp:inline distT="0" distB="0" distL="0" distR="0" wp14:anchorId="021A6C41" wp14:editId="0469922C">
+          <wp:inline distT="0" distB="0" distL="0" distR="0" wp14:anchorId="7D4C098E" wp14:editId="48360B0F">
+            <wp:extent cx="5943600" cy="4790440"/>
+            <wp:effectExtent l="0" t="0" r="0" b="0"/>
+            <wp:docPr id="12" name="Picture 12"/>
+            <wp:cNvGraphicFramePr>
+              <a:graphicFrameLocks xmlns:a="http://schemas.openxmlformats.org/drawingml/2006/main" noChangeAspect="1"/>
+            </wp:cNvGraphicFramePr>
+            <a:graphic xmlns:a="http://schemas.openxmlformats.org/drawingml/2006/main">
+              <a:graphicData uri="http://schemas.openxmlformats.org/drawingml/2006/picture">
+                <pic:pic xmlns:pic="http://schemas.openxmlformats.org/drawingml/2006/picture">
+                  <pic:nvPicPr>
+                    <pic:cNvPr id="0" name=""/>
+                    <pic:cNvPicPr/>
+                  </pic:nvPicPr>
+                  <pic:blipFill>
+                    <a:blip r:embed="rId8"/>
+                    <a:stretch>
+                      <a:fillRect/>
+                    </a:stretch>
+                  </pic:blipFill>
+                  <pic:spPr>
+                    <a:xfrm>
+                      <a:off x="0" y="0"/>
+                      <a:ext cx="5943600" cy="4790440"/>
+                    </a:xfrm>
+                    <a:prstGeom prst="rect">
+                      <a:avLst/>
+                    </a:prstGeom>
+                  </pic:spPr>
+                </pic:pic>
+              </a:graphicData>
+            </a:graphic>
+          </wp:inline>
+        </w:drawing>
+      </w:r>
+      <w:r>
+        <w:rPr>
+          <w:noProof/>
+        </w:rPr>
+        <w:drawing>
+          <wp:inline distT="0" distB="0" distL="0" distR="0" wp14:anchorId="4D45C9DB" wp14:editId="095DB798">
             <wp:extent cx="5943600" cy="2743200"/>
             <wp:effectExtent l="0" t="0" r="0" b="0"/>
             <wp:docPr id="3" name="Picture 3"/>
@@ -150,7 +191,7 @@
                     <pic:cNvPicPr/>
                   </pic:nvPicPr>
                   <pic:blipFill>
-                    <a:blip r:embed="rId8"/>
+                    <a:blip r:embed="rId9"/>
                     <a:stretch>
                       <a:fillRect/>
                     </a:stretch>
@@ -171,7 +212,6 @@
         </w:drawing>
       </w:r>
     </w:p>
-    <w:p/>
     <w:p>
       <w:r>
         <w:rPr>
@@ -179,7 +219,91 @@
         </w:rPr>
         <w:lastRenderedPageBreak/>
         <w:drawing>
-          <wp:inline distT="0" distB="0" distL="0" distR="0" wp14:anchorId="031D6D02" wp14:editId="4C51CAB5">
+          <wp:inline distT="0" distB="0" distL="0" distR="0" wp14:anchorId="393A62CD" wp14:editId="710C3DCE">
+            <wp:extent cx="5943600" cy="2755900"/>
+            <wp:effectExtent l="0" t="0" r="0" b="6350"/>
+            <wp:docPr id="11" name="Picture 11"/>
+            <wp:cNvGraphicFramePr>
+              <a:graphicFrameLocks xmlns:a="http://schemas.openxmlformats.org/drawingml/2006/main" noChangeAspect="1"/>
+            </wp:cNvGraphicFramePr>
+            <a:graphic xmlns:a="http://schemas.openxmlformats.org/drawingml/2006/main">
+              <a:graphicData uri="http://schemas.openxmlformats.org/drawingml/2006/picture">
+                <pic:pic xmlns:pic="http://schemas.openxmlformats.org/drawingml/2006/picture">
+                  <pic:nvPicPr>
+                    <pic:cNvPr id="0" name=""/>
+                    <pic:cNvPicPr/>
+                  </pic:nvPicPr>
+                  <pic:blipFill>
+                    <a:blip r:embed="rId10"/>
+                    <a:stretch>
+                      <a:fillRect/>
+                    </a:stretch>
+                  </pic:blipFill>
+                  <pic:spPr>
+                    <a:xfrm>
+                      <a:off x="0" y="0"/>
+                      <a:ext cx="5943600" cy="2755900"/>
+                    </a:xfrm>
+                    <a:prstGeom prst="rect">
+                      <a:avLst/>
+                    </a:prstGeom>
+                  </pic:spPr>
+                </pic:pic>
+              </a:graphicData>
+            </a:graphic>
+          </wp:inline>
+        </w:drawing>
+      </w:r>
+    </w:p>
+    <w:p>
+      <w:r>
+        <w:rPr>
+          <w:noProof/>
+        </w:rPr>
+        <w:drawing>
+          <wp:inline distT="0" distB="0" distL="0" distR="0" wp14:anchorId="43DDFF44" wp14:editId="3D90CFC3">
+            <wp:extent cx="5943600" cy="2506345"/>
+            <wp:effectExtent l="0" t="0" r="0" b="8255"/>
+            <wp:docPr id="13" name="Picture 13"/>
+            <wp:cNvGraphicFramePr>
+              <a:graphicFrameLocks xmlns:a="http://schemas.openxmlformats.org/drawingml/2006/main" noChangeAspect="1"/>
+            </wp:cNvGraphicFramePr>
+            <a:graphic xmlns:a="http://schemas.openxmlformats.org/drawingml/2006/main">
+              <a:graphicData uri="http://schemas.openxmlformats.org/drawingml/2006/picture">
+                <pic:pic xmlns:pic="http://schemas.openxmlformats.org/drawingml/2006/picture">
+                  <pic:nvPicPr>
+                    <pic:cNvPr id="0" name=""/>
+                    <pic:cNvPicPr/>
+                  </pic:nvPicPr>
+                  <pic:blipFill>
+                    <a:blip r:embed="rId11"/>
+                    <a:stretch>
+                      <a:fillRect/>
+                    </a:stretch>
+                  </pic:blipFill>
+                  <pic:spPr>
+                    <a:xfrm>
+                      <a:off x="0" y="0"/>
+                      <a:ext cx="5943600" cy="2506345"/>
+                    </a:xfrm>
+                    <a:prstGeom prst="rect">
+                      <a:avLst/>
+                    </a:prstGeom>
+                  </pic:spPr>
+                </pic:pic>
+              </a:graphicData>
+            </a:graphic>
+          </wp:inline>
+        </w:drawing>
+      </w:r>
+      <w:bookmarkStart w:id="0" w:name="_GoBack"/>
+      <w:bookmarkEnd w:id="0"/>
+      <w:r>
+        <w:rPr>
+          <w:noProof/>
+        </w:rPr>
+        <w:drawing>
+          <wp:inline distT="0" distB="0" distL="0" distR="0" wp14:anchorId="65FD7446" wp14:editId="47628443">
             <wp:extent cx="5943600" cy="2527300"/>
             <wp:effectExtent l="0" t="0" r="0" b="6350"/>
             <wp:docPr id="8" name="Picture 8"/>
@@ -194,7 +318,7 @@
                     <pic:cNvPicPr/>
                   </pic:nvPicPr>
                   <pic:blipFill>
-                    <a:blip r:embed="rId9"/>
+                    <a:blip r:embed="rId12"/>
                     <a:stretch>
                       <a:fillRect/>
                     </a:stretch>
@@ -220,6 +344,7 @@
         <w:rPr>
           <w:noProof/>
         </w:rPr>
+        <w:lastRenderedPageBreak/>
         <w:drawing>
           <wp:inline distT="0" distB="0" distL="0" distR="0" wp14:anchorId="2D3DBC78" wp14:editId="23823467">
             <wp:extent cx="5943600" cy="2493645"/>
@@ -236,7 +361,7 @@
                     <pic:cNvPicPr/>
                   </pic:nvPicPr>
                   <pic:blipFill>
-                    <a:blip r:embed="rId10"/>
+                    <a:blip r:embed="rId13"/>
                     <a:stretch>
                       <a:fillRect/>
                     </a:stretch>
@@ -256,8 +381,6 @@
           </wp:inline>
         </w:drawing>
       </w:r>
-      <w:bookmarkStart w:id="0" w:name="_GoBack"/>
-      <w:bookmarkEnd w:id="0"/>
       <w:r>
         <w:rPr>
           <w:noProof/>
@@ -278,7 +401,7 @@
                     <pic:cNvPicPr/>
                   </pic:nvPicPr>
                   <pic:blipFill>
-                    <a:blip r:embed="rId11"/>
+                    <a:blip r:embed="rId14"/>
                     <a:stretch>
                       <a:fillRect/>
                     </a:stretch>
@@ -321,7 +444,7 @@
                     <pic:cNvPicPr/>
                   </pic:nvPicPr>
                   <pic:blipFill>
-                    <a:blip r:embed="rId12"/>
+                    <a:blip r:embed="rId15"/>
                     <a:stretch>
                       <a:fillRect/>
                     </a:stretch>
@@ -346,7 +469,48 @@
           <w:noProof/>
         </w:rPr>
         <w:drawing>
-          <wp:inline distT="0" distB="0" distL="0" distR="0" wp14:anchorId="4EF34908" wp14:editId="664595DD">
+          <wp:inline distT="0" distB="0" distL="0" distR="0" wp14:anchorId="2EA4F45E" wp14:editId="66D265F1">
+            <wp:extent cx="5943600" cy="1812290"/>
+            <wp:effectExtent l="0" t="0" r="0" b="0"/>
+            <wp:docPr id="10" name="Picture 10"/>
+            <wp:cNvGraphicFramePr>
+              <a:graphicFrameLocks xmlns:a="http://schemas.openxmlformats.org/drawingml/2006/main" noChangeAspect="1"/>
+            </wp:cNvGraphicFramePr>
+            <a:graphic xmlns:a="http://schemas.openxmlformats.org/drawingml/2006/main">
+              <a:graphicData uri="http://schemas.openxmlformats.org/drawingml/2006/picture">
+                <pic:pic xmlns:pic="http://schemas.openxmlformats.org/drawingml/2006/picture">
+                  <pic:nvPicPr>
+                    <pic:cNvPr id="0" name=""/>
+                    <pic:cNvPicPr/>
+                  </pic:nvPicPr>
+                  <pic:blipFill>
+                    <a:blip r:embed="rId16"/>
+                    <a:stretch>
+                      <a:fillRect/>
+                    </a:stretch>
+                  </pic:blipFill>
+                  <pic:spPr>
+                    <a:xfrm>
+                      <a:off x="0" y="0"/>
+                      <a:ext cx="5943600" cy="1812290"/>
+                    </a:xfrm>
+                    <a:prstGeom prst="rect">
+                      <a:avLst/>
+                    </a:prstGeom>
+                  </pic:spPr>
+                </pic:pic>
+              </a:graphicData>
+            </a:graphic>
+          </wp:inline>
+        </w:drawing>
+      </w:r>
+      <w:r>
+        <w:rPr>
+          <w:noProof/>
+        </w:rPr>
+        <w:lastRenderedPageBreak/>
+        <w:drawing>
+          <wp:inline distT="0" distB="0" distL="0" distR="0" wp14:anchorId="1678F6AA" wp14:editId="399B87F0">
             <wp:extent cx="5943600" cy="4513580"/>
             <wp:effectExtent l="0" t="0" r="0" b="1270"/>
             <wp:docPr id="4" name="Picture 4"/>
@@ -361,7 +525,7 @@
                     <pic:cNvPicPr/>
                   </pic:nvPicPr>
                   <pic:blipFill>
-                    <a:blip r:embed="rId13"/>
+                    <a:blip r:embed="rId17"/>
                     <a:stretch>
                       <a:fillRect/>
                     </a:stretch>

</xml_diff>